<commit_message>
fix contracts: use names from domain model
</commit_message>
<xml_diff>
--- a/Analyse/Systemsequenzdiagramme und Kontrakte/KontrakteUC0.docx
+++ b/Analyse/Systemsequenzdiagramme und Kontrakte/KontrakteUC0.docx
@@ -24,7 +24,15 @@
           <w:b w:val="false"/>
           <w:bCs w:val="false"/>
         </w:rPr>
-        <w:t>getLocalWorkbooks()</w:t>
+        <w:t xml:space="preserve">getLocalWorkbooks() : </w:t>
+      </w:r>
+      <w:r>
+        <w:rPr>
+          <w:rFonts w:cs="Times" w:ascii="Times" w:hAnsi="Times"/>
+          <w:b w:val="false"/>
+          <w:bCs w:val="false"/>
+        </w:rPr>
+        <w:t>Arbeitsheft[]</w:t>
       </w:r>
     </w:p>
     <w:p>
@@ -240,15 +248,7 @@
           <w:b w:val="false"/>
           <w:bCs w:val="false"/>
         </w:rPr>
-        <w:t xml:space="preserve"> </w:t>
-      </w:r>
-      <w:r>
-        <w:rPr>
-          <w:rFonts w:cs="Calibri" w:ascii="Calibri" w:hAnsi="Calibri"/>
-          <w:b w:val="false"/>
-          <w:bCs w:val="false"/>
-        </w:rPr>
-        <w:t>Use Case „Seite Auswählen“</w:t>
+        <w:t xml:space="preserve"> Use Case „Seite Auswählen“</w:t>
       </w:r>
     </w:p>
     <w:p>
@@ -290,30 +290,81 @@
         </w:rPr>
       </w:pPr>
       <w:r>
+        <w:rPr>
+          <w:rFonts w:cs="Times" w:ascii="Times" w:hAnsi="Times"/>
+          <w:b w:val="false"/>
+          <w:bCs w:val="false"/>
+        </w:rPr>
+      </w:r>
+    </w:p>
+    <w:p>
+      <w:pPr>
+        <w:pStyle w:val="Normal"/>
+        <w:widowControl w:val="false"/>
+        <w:spacing w:before="0" w:after="240"/>
+        <w:contextualSpacing/>
+        <w:rPr>
+          <w:rFonts w:ascii="Times" w:hAnsi="Times" w:cs="Times"/>
+          <w:b w:val="false"/>
+          <w:b w:val="false"/>
+          <w:bCs w:val="false"/>
+        </w:rPr>
+      </w:pPr>
+      <w:r>
+        <w:rPr>
+          <w:rFonts w:cs="Times" w:ascii="Times" w:hAnsi="Times"/>
+          <w:b w:val="false"/>
+          <w:bCs w:val="false"/>
+        </w:rPr>
+      </w:r>
+    </w:p>
+    <w:p>
+      <w:pPr>
+        <w:pStyle w:val="Normal"/>
+        <w:spacing w:before="0" w:after="0"/>
+        <w:contextualSpacing/>
         <w:rPr/>
-      </w:r>
-    </w:p>
-    <w:p>
-      <w:pPr>
-        <w:pStyle w:val="Normal"/>
-        <w:widowControl w:val="false"/>
-        <w:spacing w:before="0" w:after="240"/>
-        <w:contextualSpacing/>
-        <w:rPr>
-          <w:rFonts w:ascii="Times" w:hAnsi="Times" w:cs="Times"/>
-          <w:b w:val="false"/>
-          <w:b w:val="false"/>
-          <w:bCs w:val="false"/>
-        </w:rPr>
-      </w:pPr>
-      <w:r>
-        <w:rPr/>
-      </w:r>
-    </w:p>
-    <w:p>
-      <w:pPr>
-        <w:pStyle w:val="Normal"/>
-        <w:spacing w:before="0" w:after="0"/>
+      </w:pPr>
+      <w:r>
+        <w:rPr>
+          <w:rFonts w:cs="Calibri" w:ascii="Calibri" w:hAnsi="Calibri"/>
+          <w:b/>
+          <w:bCs/>
+        </w:rPr>
+        <w:t xml:space="preserve">Operation </w:t>
+      </w:r>
+      <w:r>
+        <w:rPr>
+          <w:rFonts w:cs="Calibri" w:ascii="Calibri" w:hAnsi="Calibri"/>
+          <w:b w:val="false"/>
+          <w:bCs w:val="false"/>
+        </w:rPr>
+        <w:t xml:space="preserve">getLocalPages(workbook : Workbook) : </w:t>
+      </w:r>
+      <w:bookmarkStart w:id="0" w:name="__DdeLink__167_2029382445"/>
+      <w:r>
+        <w:rPr>
+          <w:rFonts w:cs="Calibri" w:ascii="Calibri" w:hAnsi="Calibri"/>
+          <w:b w:val="false"/>
+          <w:bCs w:val="false"/>
+        </w:rPr>
+        <w:t>Seite</w:t>
+      </w:r>
+      <w:bookmarkEnd w:id="0"/>
+      <w:r>
+        <w:rPr>
+          <w:rFonts w:cs="Calibri" w:ascii="Calibri" w:hAnsi="Calibri"/>
+          <w:b w:val="false"/>
+          <w:bCs w:val="false"/>
+        </w:rPr>
+        <w:t>[]</w:t>
+      </w:r>
+    </w:p>
+    <w:p>
+      <w:pPr>
+        <w:pStyle w:val="Normal"/>
+        <w:widowControl w:val="false"/>
+        <w:spacing w:before="0" w:after="240"/>
         <w:contextualSpacing/>
         <w:rPr>
           <w:rFonts w:ascii="Calibri" w:hAnsi="Calibri" w:cs="Calibri"/>
@@ -328,15 +379,15 @@
           <w:b/>
           <w:bCs/>
         </w:rPr>
-        <w:t xml:space="preserve">Operation </w:t>
-      </w:r>
-      <w:r>
-        <w:rPr>
-          <w:rFonts w:cs="Calibri" w:ascii="Calibri" w:hAnsi="Calibri"/>
-          <w:b w:val="false"/>
-          <w:bCs w:val="false"/>
-        </w:rPr>
-        <w:t>getLocalPages(workbook : Workbook) : Page[]</w:t>
+        <w:t xml:space="preserve">Beschreibung </w:t>
+      </w:r>
+      <w:r>
+        <w:rPr>
+          <w:rFonts w:cs="Calibri" w:ascii="Calibri" w:hAnsi="Calibri"/>
+          <w:b w:val="false"/>
+          <w:bCs w:val="false"/>
+        </w:rPr>
+        <w:t>Gibt die lokal verfügbaren Seiten eines Arbeitshefts zurück</w:t>
       </w:r>
     </w:p>
     <w:p>
@@ -358,15 +409,15 @@
           <w:b/>
           <w:bCs/>
         </w:rPr>
-        <w:t xml:space="preserve">Beschreibung </w:t>
-      </w:r>
-      <w:r>
-        <w:rPr>
-          <w:rFonts w:cs="Calibri" w:ascii="Calibri" w:hAnsi="Calibri"/>
-          <w:b w:val="false"/>
-          <w:bCs w:val="false"/>
-        </w:rPr>
-        <w:t>Gibt die lokal verfügbaren Seiten eines Arbeitshefts zurück</w:t>
+        <w:t xml:space="preserve">Vorbedingung </w:t>
+      </w:r>
+      <w:r>
+        <w:rPr>
+          <w:rFonts w:cs="Calibri" w:ascii="Calibri" w:hAnsi="Calibri"/>
+          <w:b w:val="false"/>
+          <w:bCs w:val="false"/>
+        </w:rPr>
+        <w:t>-</w:t>
       </w:r>
     </w:p>
     <w:p>
@@ -388,7 +439,7 @@
           <w:b/>
           <w:bCs/>
         </w:rPr>
-        <w:t xml:space="preserve">Vorbedingung </w:t>
+        <w:t xml:space="preserve">Nachbedingung </w:t>
       </w:r>
       <w:r>
         <w:rPr>
@@ -418,36 +469,6 @@
           <w:b/>
           <w:bCs/>
         </w:rPr>
-        <w:t xml:space="preserve">Nachbedingung </w:t>
-      </w:r>
-      <w:r>
-        <w:rPr>
-          <w:rFonts w:cs="Calibri" w:ascii="Calibri" w:hAnsi="Calibri"/>
-          <w:b w:val="false"/>
-          <w:bCs w:val="false"/>
-        </w:rPr>
-        <w:t>-</w:t>
-      </w:r>
-    </w:p>
-    <w:p>
-      <w:pPr>
-        <w:pStyle w:val="Normal"/>
-        <w:widowControl w:val="false"/>
-        <w:spacing w:before="0" w:after="240"/>
-        <w:contextualSpacing/>
-        <w:rPr>
-          <w:rFonts w:ascii="Calibri" w:hAnsi="Calibri" w:cs="Calibri"/>
-          <w:b/>
-          <w:b/>
-          <w:bCs/>
-        </w:rPr>
-      </w:pPr>
-      <w:r>
-        <w:rPr>
-          <w:rFonts w:cs="Calibri" w:ascii="Calibri" w:hAnsi="Calibri"/>
-          <w:b/>
-          <w:bCs/>
-        </w:rPr>
         <w:t xml:space="preserve">Ergebnisse </w:t>
       </w:r>
       <w:r>
@@ -456,7 +477,23 @@
           <w:b w:val="false"/>
           <w:bCs w:val="false"/>
         </w:rPr>
-        <w:t>Die Page-Objekte, die mit workbook assoziiert sind</w:t>
+        <w:t xml:space="preserve">Die </w:t>
+      </w:r>
+      <w:r>
+        <w:rPr>
+          <w:rFonts w:cs="Calibri" w:ascii="Calibri" w:hAnsi="Calibri"/>
+          <w:b w:val="false"/>
+          <w:bCs w:val="false"/>
+        </w:rPr>
+        <w:t>Seiten</w:t>
+      </w:r>
+      <w:r>
+        <w:rPr>
+          <w:rFonts w:cs="Calibri" w:ascii="Calibri" w:hAnsi="Calibri"/>
+          <w:b w:val="false"/>
+          <w:bCs w:val="false"/>
+        </w:rPr>
+        <w:t>, die mit workbook assoziiert sind</w:t>
       </w:r>
     </w:p>
     <w:p>
@@ -599,15 +636,12 @@
     <w:rPrDefault>
       <w:rPr>
         <w:rFonts w:ascii="Liberation Serif" w:hAnsi="Liberation Serif" w:eastAsia="Noto Sans CJK SC Regular" w:cs="FreeSans"/>
-        <w:sz w:val="24"/>
         <w:szCs w:val="24"/>
         <w:lang w:val="de-DE" w:eastAsia="zh-CN" w:bidi="hi-IN"/>
       </w:rPr>
     </w:rPrDefault>
     <w:pPrDefault>
-      <w:pPr>
-        <w:widowControl/>
-      </w:pPr>
+      <w:pPr/>
     </w:pPrDefault>
   </w:docDefaults>
   <w:latentStyles w:defLockedState="0" w:defUIPriority="99" w:defSemiHidden="1" w:defUnhideWhenUsed="1" w:defQFormat="0" w:count="276">
@@ -754,15 +788,13 @@
     <w:qFormat/>
     <w:pPr>
       <w:widowControl/>
-      <w:kinsoku w:val="true"/>
-      <w:overflowPunct w:val="true"/>
-      <w:autoSpaceDE w:val="true"/>
+      <w:overflowPunct w:val="false"/>
       <w:bidi w:val="0"/>
       <w:jc w:val="left"/>
     </w:pPr>
     <w:rPr>
       <w:rFonts w:ascii="Liberation Serif" w:hAnsi="Liberation Serif" w:eastAsia="Noto Sans CJK SC Regular" w:cs="FreeSans"/>
-      <w:color w:val="auto"/>
+      <w:color w:val="00000A"/>
       <w:sz w:val="24"/>
       <w:szCs w:val="24"/>
       <w:lang w:val="de-DE" w:eastAsia="zh-CN" w:bidi="hi-IN"/>

</xml_diff>